<commit_message>
cleanup code and call pandoc from workdir
</commit_message>
<xml_diff>
--- a/readme.docx
+++ b/readme.docx
@@ -2,16 +2,113 @@
 <file path=word/document.xml><?xml version="1.0" encoding="utf-8"?>
 <w:document xmlns:w="http://schemas.openxmlformats.org/wordprocessingml/2006/main" xmlns:m="http://schemas.openxmlformats.org/officeDocument/2006/math" xmlns:r="http://schemas.openxmlformats.org/officeDocument/2006/relationships" xmlns:o="urn:schemas-microsoft-com:office:office" xmlns:v="urn:schemas-microsoft-com:vml" xmlns:w10="urn:schemas-microsoft-com:office:word" xmlns:a="http://schemas.openxmlformats.org/drawingml/2006/main" xmlns:pic="http://schemas.openxmlformats.org/drawingml/2006/picture" xmlns:wp="http://schemas.openxmlformats.org/drawingml/2006/wordprocessingDrawing">
   <w:body>
-    <w:bookmarkStart w:id="21" w:name="example-usage"/>
+    <w:bookmarkStart w:id="21" w:name="bibmark"/>
     <w:p>
       <w:pPr>
         <w:pStyle w:val="Heading1"/>
       </w:pPr>
       <w:r>
+        <w:t xml:space="preserve">Bibmark</w:t>
+      </w:r>
+    </w:p>
+    <w:bookmarkEnd w:id="21"/>
+    <w:p>
+      <w:r>
+        <w:t xml:space="preserve">Bibmark contains two python scripts to simplify working with markdown files, pandoc and bibtex references for academic writing.</w:t>
+      </w:r>
+    </w:p>
+    <w:p>
+      <w:r>
+        <w:rPr>
+          <w:rStyle w:val="VerbatimChar"/>
+        </w:rPr>
+        <w:t xml:space="preserve">crop_bibtex_file.py</w:t>
+      </w:r>
+      <w:r>
+        <w:t xml:space="preserve"> </w:t>
+      </w:r>
+      <w:r>
+        <w:t xml:space="preserve">is used to crop bibtex files to contain only the references that are cited in a markdown file.</w:t>
+      </w:r>
+    </w:p>
+    <w:p>
+      <w:r>
+        <w:rPr>
+          <w:rStyle w:val="VerbatimChar"/>
+        </w:rPr>
+        <w:t xml:space="preserve">generate_docs_from_md.py</w:t>
+      </w:r>
+      <w:r>
+        <w:t xml:space="preserve"> </w:t>
+      </w:r>
+      <w:r>
+        <w:t xml:space="preserve">scans the current working dir and a subdir /refs for markdown and bibtex files, crops the bibtex files and calls pandoc to generate .pdf .odt and .docx documents from the markdown files.</w:t>
+      </w:r>
+    </w:p>
+    <w:p>
+      <w:r>
+        <w:t xml:space="preserve">These scripts are useful if you have a large several MB bibtex library like me and wish to generate smaller bibtex files to distribute with a markdown document. Cropping bibtex files also avoid problems with duplicate references in bibtex files (hello Mendeley) and speeds up processing markdown files with bibliographies.</w:t>
+      </w:r>
+      <w:r>
+        <w:t xml:space="preserve"> </w:t>
+      </w:r>
+      <w:r>
+        <w:rPr>
+          <w:rStyle w:val="VerbatimChar"/>
+        </w:rPr>
+        <w:t xml:space="preserve">crop_bibtex_file.py</w:t>
+      </w:r>
+      <w:r>
+        <w:t xml:space="preserve"> </w:t>
+      </w:r>
+      <w:r>
+        <w:t xml:space="preserve">also removes abstract and annotate items from bibtex references, which sometimes cause problems with pandoc.</w:t>
+      </w:r>
+    </w:p>
+    <w:bookmarkStart w:id="22" w:name="requirements"/>
+    <w:p>
+      <w:pPr>
+        <w:pStyle w:val="Heading1"/>
+      </w:pPr>
+      <w:r>
+        <w:t xml:space="preserve">Requirements</w:t>
+      </w:r>
+    </w:p>
+    <w:bookmarkEnd w:id="22"/>
+    <w:p>
+      <w:pPr>
+        <w:pStyle w:val="Compact"/>
+        <w:numPr>
+          <w:numId w:val="2"/>
+          <w:ilvl w:val="0"/>
+        </w:numPr>
+      </w:pPr>
+      <w:r>
+        <w:t xml:space="preserve">python: https://www.python.org/</w:t>
+      </w:r>
+    </w:p>
+    <w:p>
+      <w:pPr>
+        <w:pStyle w:val="Compact"/>
+        <w:numPr>
+          <w:numId w:val="2"/>
+          <w:ilvl w:val="0"/>
+        </w:numPr>
+      </w:pPr>
+      <w:r>
+        <w:t xml:space="preserve">pandoc: http://johnmacfarlane.net/pandoc/</w:t>
+      </w:r>
+    </w:p>
+    <w:bookmarkStart w:id="23" w:name="example-usage"/>
+    <w:p>
+      <w:pPr>
+        <w:pStyle w:val="Heading1"/>
+      </w:pPr>
+      <w:r>
         <w:t xml:space="preserve">Example usage</w:t>
       </w:r>
     </w:p>
-    <w:bookmarkEnd w:id="21"/>
+    <w:bookmarkEnd w:id="23"/>
     <w:p>
       <w:r>
         <w:t xml:space="preserve">For example, we would like to include Einstein's relativity papers</w:t>
@@ -23,12 +120,30 @@
         <w:t xml:space="preserve">(Einstein 1905; Einstein 1916)</w:t>
       </w:r>
       <w:r>
-        <w:t xml:space="preserve">, but not his other papers that are located in the /ref/Einsteins_refs.bib bibtex file.</w:t>
-      </w:r>
-    </w:p>
-    <w:p>
-      <w:r>
-        <w:t xml:space="preserve">Now run:</w:t>
+        <w:t xml:space="preserve"> </w:t>
+      </w:r>
+      <w:r>
+        <w:t xml:space="preserve">in our bibliography, but not his other papers that are located in the</w:t>
+      </w:r>
+      <w:r>
+        <w:t xml:space="preserve"> </w:t>
+      </w:r>
+      <w:r>
+        <w:rPr>
+          <w:rStyle w:val="VerbatimChar"/>
+        </w:rPr>
+        <w:t xml:space="preserve">/refs/Einsteins_refs.bib</w:t>
+      </w:r>
+      <w:r>
+        <w:t xml:space="preserve"> </w:t>
+      </w:r>
+      <w:r>
+        <w:t xml:space="preserve">bibtex file.</w:t>
+      </w:r>
+    </w:p>
+    <w:p>
+      <w:r>
+        <w:t xml:space="preserve">To crop the bibtex file, run:</w:t>
       </w:r>
     </w:p>
     <w:p>
@@ -60,7 +175,7 @@
     </w:p>
     <w:p>
       <w:r>
-        <w:t xml:space="preserve">To use pandoc to create pdf or docx document including a nice bibliography run:</w:t>
+        <w:t xml:space="preserve">To use pandoc to create a pdf document including a nice bibliography run:</w:t>
       </w:r>
     </w:p>
     <w:p>
@@ -71,12 +186,12 @@
         <w:rPr>
           <w:rStyle w:val="VerbatimChar"/>
         </w:rPr>
-        <w:t xml:space="preserve">&gt;&gt;&gt; pandoc readme.md -o readme.pdf --bibliography=refs/Einstein_refs_cropped_for_readme.bib --csl nature.csl</w:t>
-      </w:r>
-    </w:p>
-    <w:p>
-      <w:r>
-        <w:t xml:space="preserve">Citation style files can be found in many places, for example in Zotero's style repository: www.zotero.org/styles</w:t>
+        <w:t xml:space="preserve">&gt;&gt;&gt; pandoc readme.md -o readme.pdf --bibliography=refs/Einstein_refs_cropped_for_readme.bib --csl rvmp.csl</w:t>
+      </w:r>
+    </w:p>
+    <w:p>
+      <w:r>
+        <w:t xml:space="preserve">The --csl command specifies a citation style. Citation style files can be found in many places, for example in Zotero's style repository: www.zotero.org/styles</w:t>
       </w:r>
     </w:p>
     <w:p>
@@ -92,7 +207,7 @@
         <w:rPr>
           <w:rStyle w:val="VerbatimChar"/>
         </w:rPr>
-        <w:t xml:space="preserve">&gt;&gt;&gt; python -i generate_docs_from_md.py</w:t>
+        <w:t xml:space="preserve">&gt;&gt;&gt; python generate_docs_from_md.py</w:t>
       </w:r>
     </w:p>
     <w:p>
@@ -112,16 +227,41 @@
         <w:t xml:space="preserve">, crop all bibtex files and generate pdf, odt and docx output.</w:t>
       </w:r>
     </w:p>
-    <w:bookmarkStart w:id="22" w:name="references"/>
+    <w:p>
+      <w:r>
+        <w:t xml:space="preserve">See the included readme.pdf, readme.odt or readme.docx files to check how this readme file looks with a bibliography.</w:t>
+      </w:r>
+    </w:p>
+    <w:bookmarkStart w:id="24" w:name="license"/>
     <w:p>
       <w:pPr>
         <w:pStyle w:val="Heading1"/>
       </w:pPr>
       <w:r>
+        <w:t xml:space="preserve">License</w:t>
+      </w:r>
+    </w:p>
+    <w:bookmarkEnd w:id="24"/>
+    <w:p>
+      <w:r>
+        <w:t xml:space="preserve">GPL v3 (http://www.gnu.org/copyleft/gpl.html)</w:t>
+      </w:r>
+    </w:p>
+    <w:p>
+      <w:r>
+        <w:t xml:space="preserve">Elco Luijendijk, june 2014</w:t>
+      </w:r>
+    </w:p>
+    <w:bookmarkStart w:id="25" w:name="references"/>
+    <w:p>
+      <w:pPr>
+        <w:pStyle w:val="Heading1"/>
+      </w:pPr>
+      <w:r>
         <w:t xml:space="preserve">References</w:t>
       </w:r>
     </w:p>
-    <w:bookmarkEnd w:id="22"/>
+    <w:bookmarkEnd w:id="25"/>
     <w:p>
       <w:r>
         <w:t xml:space="preserve">Einstein, Albert, 1905, “Ist Die Trägheit Eines Körpers von Seinem Energieinhalt Abhängig?” Annalen der Physik</w:t>
@@ -144,7 +284,7 @@
       <w:r>
         <w:t xml:space="preserve"> </w:t>
       </w:r>
-      <w:hyperlink r:id="rId23">
+      <w:hyperlink r:id="rId26">
         <w:r>
           <w:rPr>
             <w:rStyle w:val="Link"/>
@@ -187,7 +327,7 @@
 <file path=word/numbering.xml><?xml version="1.0" encoding="utf-8"?>
 <w:numbering xmlns:w="http://schemas.openxmlformats.org/wordprocessingml/2006/main">
   <w:abstractNum w:abstractNumId="0">
-    <w:nsid w:val="86e463e9"/>
+    <w:nsid w:val="e05d07cc"/>
     <w:multiLevelType w:val="multilevel"/>
     <w:lvl w:ilvl="0">
       <w:numFmt w:val="bullet"/>
@@ -258,6 +398,87 @@
     <w:lvl w:ilvl="6">
       <w:numFmt w:val="bullet"/>
       <w:lvlText w:val=" "/>
+      <w:lvlJc w:val="left"/>
+      <w:pPr>
+        <w:tabs>
+          <w:tab w:val="num" w:pos="4320"/>
+        </w:tabs>
+        <w:ind w:left="4800" w:hanging="480"/>
+      </w:pPr>
+    </w:lvl>
+  </w:abstractNum>
+  <w:abstractNum w:abstractNumId="2">
+    <w:nsid w:val="cecda201"/>
+    <w:multiLevelType w:val="multilevel"/>
+    <w:lvl w:ilvl="0">
+      <w:numFmt w:val="bullet"/>
+      <w:lvlText w:val="•"/>
+      <w:lvlJc w:val="left"/>
+      <w:pPr>
+        <w:tabs>
+          <w:tab w:val="num" w:pos="0"/>
+        </w:tabs>
+        <w:ind w:left="480" w:hanging="480"/>
+      </w:pPr>
+    </w:lvl>
+    <w:lvl w:ilvl="1">
+      <w:numFmt w:val="bullet"/>
+      <w:lvlText w:val="–"/>
+      <w:lvlJc w:val="left"/>
+      <w:pPr>
+        <w:tabs>
+          <w:tab w:val="num" w:pos="720"/>
+        </w:tabs>
+        <w:ind w:left="1200" w:hanging="480"/>
+      </w:pPr>
+    </w:lvl>
+    <w:lvl w:ilvl="2">
+      <w:numFmt w:val="bullet"/>
+      <w:lvlText w:val="•"/>
+      <w:lvlJc w:val="left"/>
+      <w:pPr>
+        <w:tabs>
+          <w:tab w:val="num" w:pos="1440"/>
+        </w:tabs>
+        <w:ind w:left="1920" w:hanging="480"/>
+      </w:pPr>
+    </w:lvl>
+    <w:lvl w:ilvl="3">
+      <w:numFmt w:val="bullet"/>
+      <w:lvlText w:val="–"/>
+      <w:lvlJc w:val="left"/>
+      <w:pPr>
+        <w:tabs>
+          <w:tab w:val="num" w:pos="2160"/>
+        </w:tabs>
+        <w:ind w:left="2640" w:hanging="480"/>
+      </w:pPr>
+    </w:lvl>
+    <w:lvl w:ilvl="4">
+      <w:numFmt w:val="bullet"/>
+      <w:lvlText w:val="•"/>
+      <w:lvlJc w:val="left"/>
+      <w:pPr>
+        <w:tabs>
+          <w:tab w:val="num" w:pos="2880"/>
+        </w:tabs>
+        <w:ind w:left="3360" w:hanging="480"/>
+      </w:pPr>
+    </w:lvl>
+    <w:lvl w:ilvl="5">
+      <w:numFmt w:val="bullet"/>
+      <w:lvlText w:val="–"/>
+      <w:lvlJc w:val="left"/>
+      <w:pPr>
+        <w:tabs>
+          <w:tab w:val="num" w:pos="3600"/>
+        </w:tabs>
+        <w:ind w:left="4080" w:hanging="480"/>
+      </w:pPr>
+    </w:lvl>
+    <w:lvl w:ilvl="6">
+      <w:numFmt w:val="bullet"/>
+      <w:lvlText w:val="•"/>
       <w:lvlJc w:val="left"/>
       <w:pPr>
         <w:tabs>
@@ -269,227 +490,191 @@
   </w:abstractNum>
   <w:num w:numId="1">
     <w:abstractNumId w:val="0"/>
+  </w:num>
+  <w:num w:numId="2">
+    <w:abstractNumId w:val="2"/>
   </w:num>
 </w:numbering>
 </file>
 
 <file path=word/styles.xml><?xml version="1.0" encoding="utf-8"?>
-<w:styles xmlns:r="http://schemas.openxmlformats.org/officeDocument/2006/relationships" xmlns:w="http://schemas.openxmlformats.org/wordprocessingml/2006/main">
+<w:styles xmlns:mc="http://schemas.openxmlformats.org/markup-compatibility/2006" xmlns:r="http://schemas.openxmlformats.org/officeDocument/2006/relationships" xmlns:w="http://schemas.openxmlformats.org/wordprocessingml/2006/main" xmlns:w14="http://schemas.microsoft.com/office/word/2010/wordml" mc:Ignorable="w14">
   <w:docDefaults>
     <w:rPrDefault>
       <w:rPr>
-        <w:rFonts w:asciiTheme="minorHAnsi" w:eastAsiaTheme="minorHAnsi" w:hAnsiTheme="minorHAnsi" w:cstheme="minorBidi"/>
-        <w:sz w:val="24"/>
-        <w:szCs w:val="24"/>
-        <w:lang w:val="en-US" w:eastAsia="en-US" w:bidi="ar-SA"/>
+        <w:rFonts w:ascii="Calibri" w:eastAsia="Droid Sans Fallback" w:hAnsi="Calibri" w:cs="Times New Roman"/>
+        <w:sz w:val="22"/>
+        <w:szCs w:val="22"/>
+        <w:lang w:val="en-CA" w:eastAsia="en-US" w:bidi="ar-SA"/>
       </w:rPr>
     </w:rPrDefault>
     <w:pPrDefault>
       <w:pPr>
-        <w:spacing w:after="200"/>
+        <w:spacing w:line="276" w:lineRule="auto"/>
       </w:pPr>
     </w:pPrDefault>
   </w:docDefaults>
-  <w:latentStyles w:defLockedState="0" w:defUIPriority="0" w:defSemiHidden="0" w:defUnhideWhenUsed="0" w:defQFormat="0" w:count="276"/>
-  <w:style w:type="paragraph" w:default="1" w:styleId="Normal">
+  <w:latentStyles w:defLockedState="0" w:defUIPriority="99" w:defSemiHidden="1" w:defUnhideWhenUsed="1" w:defQFormat="0" w:count="267">
+    <w:lsdException w:name="Normal" w:semiHidden="0" w:uiPriority="0" w:unhideWhenUsed="0" w:qFormat="1"/>
+    <w:lsdException w:name="heading 1" w:semiHidden="0" w:uiPriority="9" w:unhideWhenUsed="0" w:qFormat="1"/>
+    <w:lsdException w:name="heading 2" w:uiPriority="9" w:qFormat="1"/>
+    <w:lsdException w:name="heading 3" w:uiPriority="9" w:qFormat="1"/>
+    <w:lsdException w:name="heading 4" w:uiPriority="9" w:qFormat="1"/>
+    <w:lsdException w:name="heading 5" w:uiPriority="9" w:qFormat="1"/>
+    <w:lsdException w:name="heading 6" w:uiPriority="9" w:qFormat="1"/>
+    <w:lsdException w:name="heading 7" w:uiPriority="9" w:qFormat="1"/>
+    <w:lsdException w:name="heading 8" w:uiPriority="9" w:qFormat="1"/>
+    <w:lsdException w:name="heading 9" w:uiPriority="9" w:qFormat="1"/>
+    <w:lsdException w:name="toc 1" w:uiPriority="39"/>
+    <w:lsdException w:name="toc 2" w:uiPriority="39"/>
+    <w:lsdException w:name="toc 3" w:uiPriority="39"/>
+    <w:lsdException w:name="toc 4" w:uiPriority="39"/>
+    <w:lsdException w:name="toc 5" w:uiPriority="39"/>
+    <w:lsdException w:name="toc 6" w:uiPriority="39"/>
+    <w:lsdException w:name="toc 7" w:uiPriority="39"/>
+    <w:lsdException w:name="toc 8" w:uiPriority="39"/>
+    <w:lsdException w:name="toc 9" w:uiPriority="39"/>
+    <w:lsdException w:name="caption" w:uiPriority="35" w:qFormat="1"/>
+    <w:lsdException w:name="Title" w:semiHidden="0" w:uiPriority="10" w:unhideWhenUsed="0" w:qFormat="1"/>
+    <w:lsdException w:name="Default Paragraph Font" w:uiPriority="1"/>
+    <w:lsdException w:name="Subtitle" w:semiHidden="0" w:uiPriority="11" w:unhideWhenUsed="0" w:qFormat="1"/>
+    <w:lsdException w:name="Strong" w:semiHidden="0" w:uiPriority="22" w:unhideWhenUsed="0" w:qFormat="1"/>
+    <w:lsdException w:name="Emphasis" w:semiHidden="0" w:uiPriority="20" w:unhideWhenUsed="0" w:qFormat="1"/>
+    <w:lsdException w:name="Table Grid" w:semiHidden="0" w:uiPriority="59" w:unhideWhenUsed="0"/>
+    <w:lsdException w:name="Placeholder Text" w:unhideWhenUsed="0"/>
+    <w:lsdException w:name="No Spacing" w:semiHidden="0" w:uiPriority="1" w:unhideWhenUsed="0" w:qFormat="1"/>
+    <w:lsdException w:name="Light Shading" w:semiHidden="0" w:uiPriority="60" w:unhideWhenUsed="0"/>
+    <w:lsdException w:name="Light List" w:semiHidden="0" w:uiPriority="61" w:unhideWhenUsed="0"/>
+    <w:lsdException w:name="Light Grid" w:semiHidden="0" w:uiPriority="62" w:unhideWhenUsed="0"/>
+    <w:lsdException w:name="Medium Shading 1" w:semiHidden="0" w:uiPriority="63" w:unhideWhenUsed="0"/>
+    <w:lsdException w:name="Medium Shading 2" w:semiHidden="0" w:uiPriority="64" w:unhideWhenUsed="0"/>
+    <w:lsdException w:name="Medium List 1" w:semiHidden="0" w:uiPriority="65" w:unhideWhenUsed="0"/>
+    <w:lsdException w:name="Medium List 2" w:semiHidden="0" w:uiPriority="66" w:unhideWhenUsed="0"/>
+    <w:lsdException w:name="Medium Grid 1" w:semiHidden="0" w:uiPriority="67" w:unhideWhenUsed="0"/>
+    <w:lsdException w:name="Medium Grid 2" w:semiHidden="0" w:uiPriority="68" w:unhideWhenUsed="0"/>
+    <w:lsdException w:name="Medium Grid 3" w:semiHidden="0" w:uiPriority="69" w:unhideWhenUsed="0"/>
+    <w:lsdException w:name="Dark List" w:semiHidden="0" w:uiPriority="70" w:unhideWhenUsed="0"/>
+    <w:lsdException w:name="Colorful Shading" w:semiHidden="0" w:uiPriority="71" w:unhideWhenUsed="0"/>
+    <w:lsdException w:name="Colorful List" w:semiHidden="0" w:uiPriority="72" w:unhideWhenUsed="0"/>
+    <w:lsdException w:name="Colorful Grid" w:semiHidden="0" w:uiPriority="73" w:unhideWhenUsed="0"/>
+    <w:lsdException w:name="Light Shading Accent 1" w:semiHidden="0" w:uiPriority="60" w:unhideWhenUsed="0"/>
+    <w:lsdException w:name="Light List Accent 1" w:semiHidden="0" w:uiPriority="61" w:unhideWhenUsed="0"/>
+    <w:lsdException w:name="Light Grid Accent 1" w:semiHidden="0" w:uiPriority="62" w:unhideWhenUsed="0"/>
+    <w:lsdException w:name="Medium Shading 1 Accent 1" w:semiHidden="0" w:uiPriority="63" w:unhideWhenUsed="0"/>
+    <w:lsdException w:name="Medium Shading 2 Accent 1" w:semiHidden="0" w:uiPriority="64" w:unhideWhenUsed="0"/>
+    <w:lsdException w:name="Medium List 1 Accent 1" w:semiHidden="0" w:uiPriority="65" w:unhideWhenUsed="0"/>
+    <w:lsdException w:name="Revision" w:unhideWhenUsed="0"/>
+    <w:lsdException w:name="List Paragraph" w:semiHidden="0" w:uiPriority="34" w:unhideWhenUsed="0" w:qFormat="1"/>
+    <w:lsdException w:name="Quote" w:semiHidden="0" w:uiPriority="29" w:unhideWhenUsed="0" w:qFormat="1"/>
+    <w:lsdException w:name="Intense Quote" w:semiHidden="0" w:uiPriority="30" w:unhideWhenUsed="0" w:qFormat="1"/>
+    <w:lsdException w:name="Medium List 2 Accent 1" w:semiHidden="0" w:uiPriority="66" w:unhideWhenUsed="0"/>
+    <w:lsdException w:name="Medium Grid 1 Accent 1" w:semiHidden="0" w:uiPriority="67" w:unhideWhenUsed="0"/>
+    <w:lsdException w:name="Medium Grid 2 Accent 1" w:semiHidden="0" w:uiPriority="68" w:unhideWhenUsed="0"/>
+    <w:lsdException w:name="Medium Grid 3 Accent 1" w:semiHidden="0" w:uiPriority="69" w:unhideWhenUsed="0"/>
+    <w:lsdException w:name="Dark List Accent 1" w:semiHidden="0" w:uiPriority="70" w:unhideWhenUsed="0"/>
+    <w:lsdException w:name="Colorful Shading Accent 1" w:semiHidden="0" w:uiPriority="71" w:unhideWhenUsed="0"/>
+    <w:lsdException w:name="Colorful List Accent 1" w:semiHidden="0" w:uiPriority="72" w:unhideWhenUsed="0"/>
+    <w:lsdException w:name="Colorful Grid Accent 1" w:semiHidden="0" w:uiPriority="73" w:unhideWhenUsed="0"/>
+    <w:lsdException w:name="Light Shading Accent 2" w:semiHidden="0" w:uiPriority="60" w:unhideWhenUsed="0"/>
+    <w:lsdException w:name="Light List Accent 2" w:semiHidden="0" w:uiPriority="61" w:unhideWhenUsed="0"/>
+    <w:lsdException w:name="Light Grid Accent 2" w:semiHidden="0" w:uiPriority="62" w:unhideWhenUsed="0"/>
+    <w:lsdException w:name="Medium Shading 1 Accent 2" w:semiHidden="0" w:uiPriority="63" w:unhideWhenUsed="0"/>
+    <w:lsdException w:name="Medium Shading 2 Accent 2" w:semiHidden="0" w:uiPriority="64" w:unhideWhenUsed="0"/>
+    <w:lsdException w:name="Medium List 1 Accent 2" w:semiHidden="0" w:uiPriority="65" w:unhideWhenUsed="0"/>
+    <w:lsdException w:name="Medium List 2 Accent 2" w:semiHidden="0" w:uiPriority="66" w:unhideWhenUsed="0"/>
+    <w:lsdException w:name="Medium Grid 1 Accent 2" w:semiHidden="0" w:uiPriority="67" w:unhideWhenUsed="0"/>
+    <w:lsdException w:name="Medium Grid 2 Accent 2" w:semiHidden="0" w:uiPriority="68" w:unhideWhenUsed="0"/>
+    <w:lsdException w:name="Medium Grid 3 Accent 2" w:semiHidden="0" w:uiPriority="69" w:unhideWhenUsed="0"/>
+    <w:lsdException w:name="Dark List Accent 2" w:semiHidden="0" w:uiPriority="70" w:unhideWhenUsed="0"/>
+    <w:lsdException w:name="Colorful Shading Accent 2" w:semiHidden="0" w:uiPriority="71" w:unhideWhenUsed="0"/>
+    <w:lsdException w:name="Colorful List Accent 2" w:semiHidden="0" w:uiPriority="72" w:unhideWhenUsed="0"/>
+    <w:lsdException w:name="Colorful Grid Accent 2" w:semiHidden="0" w:uiPriority="73" w:unhideWhenUsed="0"/>
+    <w:lsdException w:name="Light Shading Accent 3" w:semiHidden="0" w:uiPriority="60" w:unhideWhenUsed="0"/>
+    <w:lsdException w:name="Light List Accent 3" w:semiHidden="0" w:uiPriority="61" w:unhideWhenUsed="0"/>
+    <w:lsdException w:name="Light Grid Accent 3" w:semiHidden="0" w:uiPriority="62" w:unhideWhenUsed="0"/>
+    <w:lsdException w:name="Medium Shading 1 Accent 3" w:semiHidden="0" w:uiPriority="63" w:unhideWhenUsed="0"/>
+    <w:lsdException w:name="Medium Shading 2 Accent 3" w:semiHidden="0" w:uiPriority="64" w:unhideWhenUsed="0"/>
+    <w:lsdException w:name="Medium List 1 Accent 3" w:semiHidden="0" w:uiPriority="65" w:unhideWhenUsed="0"/>
+    <w:lsdException w:name="Medium List 2 Accent 3" w:semiHidden="0" w:uiPriority="66" w:unhideWhenUsed="0"/>
+    <w:lsdException w:name="Medium Grid 1 Accent 3" w:semiHidden="0" w:uiPriority="67" w:unhideWhenUsed="0"/>
+    <w:lsdException w:name="Medium Grid 2 Accent 3" w:semiHidden="0" w:uiPriority="68" w:unhideWhenUsed="0"/>
+    <w:lsdException w:name="Medium Grid 3 Accent 3" w:semiHidden="0" w:uiPriority="69" w:unhideWhenUsed="0"/>
+    <w:lsdException w:name="Dark List Accent 3" w:semiHidden="0" w:uiPriority="70" w:unhideWhenUsed="0"/>
+    <w:lsdException w:name="Colorful Shading Accent 3" w:semiHidden="0" w:uiPriority="71" w:unhideWhenUsed="0"/>
+    <w:lsdException w:name="Colorful List Accent 3" w:semiHidden="0" w:uiPriority="72" w:unhideWhenUsed="0"/>
+    <w:lsdException w:name="Colorful Grid Accent 3" w:semiHidden="0" w:uiPriority="73" w:unhideWhenUsed="0"/>
+    <w:lsdException w:name="Light Shading Accent 4" w:semiHidden="0" w:uiPriority="60" w:unhideWhenUsed="0"/>
+    <w:lsdException w:name="Light List Accent 4" w:semiHidden="0" w:uiPriority="61" w:unhideWhenUsed="0"/>
+    <w:lsdException w:name="Light Grid Accent 4" w:semiHidden="0" w:uiPriority="62" w:unhideWhenUsed="0"/>
+    <w:lsdException w:name="Medium Shading 1 Accent 4" w:semiHidden="0" w:uiPriority="63" w:unhideWhenUsed="0"/>
+    <w:lsdException w:name="Medium Shading 2 Accent 4" w:semiHidden="0" w:uiPriority="64" w:unhideWhenUsed="0"/>
+    <w:lsdException w:name="Medium List 1 Accent 4" w:semiHidden="0" w:uiPriority="65" w:unhideWhenUsed="0"/>
+    <w:lsdException w:name="Medium List 2 Accent 4" w:semiHidden="0" w:uiPriority="66" w:unhideWhenUsed="0"/>
+    <w:lsdException w:name="Medium Grid 1 Accent 4" w:semiHidden="0" w:uiPriority="67" w:unhideWhenUsed="0"/>
+    <w:lsdException w:name="Medium Grid 2 Accent 4" w:semiHidden="0" w:uiPriority="68" w:unhideWhenUsed="0"/>
+    <w:lsdException w:name="Medium Grid 3 Accent 4" w:semiHidden="0" w:uiPriority="69" w:unhideWhenUsed="0"/>
+    <w:lsdException w:name="Dark List Accent 4" w:semiHidden="0" w:uiPriority="70" w:unhideWhenUsed="0"/>
+    <w:lsdException w:name="Colorful Shading Accent 4" w:semiHidden="0" w:uiPriority="71" w:unhideWhenUsed="0"/>
+    <w:lsdException w:name="Colorful List Accent 4" w:semiHidden="0" w:uiPriority="72" w:unhideWhenUsed="0"/>
+    <w:lsdException w:name="Colorful Grid Accent 4" w:semiHidden="0" w:uiPriority="73" w:unhideWhenUsed="0"/>
+    <w:lsdException w:name="Light Shading Accent 5" w:semiHidden="0" w:uiPriority="60" w:unhideWhenUsed="0"/>
+    <w:lsdException w:name="Light List Accent 5" w:semiHidden="0" w:uiPriority="61" w:unhideWhenUsed="0"/>
+    <w:lsdException w:name="Light Grid Accent 5" w:semiHidden="0" w:uiPriority="62" w:unhideWhenUsed="0"/>
+    <w:lsdException w:name="Medium Shading 1 Accent 5" w:semiHidden="0" w:uiPriority="63" w:unhideWhenUsed="0"/>
+    <w:lsdException w:name="Medium Shading 2 Accent 5" w:semiHidden="0" w:uiPriority="64" w:unhideWhenUsed="0"/>
+    <w:lsdException w:name="Medium List 1 Accent 5" w:semiHidden="0" w:uiPriority="65" w:unhideWhenUsed="0"/>
+    <w:lsdException w:name="Medium List 2 Accent 5" w:semiHidden="0" w:uiPriority="66" w:unhideWhenUsed="0"/>
+    <w:lsdException w:name="Medium Grid 1 Accent 5" w:semiHidden="0" w:uiPriority="67" w:unhideWhenUsed="0"/>
+    <w:lsdException w:name="Medium Grid 2 Accent 5" w:semiHidden="0" w:uiPriority="68" w:unhideWhenUsed="0"/>
+    <w:lsdException w:name="Medium Grid 3 Accent 5" w:semiHidden="0" w:uiPriority="69" w:unhideWhenUsed="0"/>
+    <w:lsdException w:name="Dark List Accent 5" w:semiHidden="0" w:uiPriority="70" w:unhideWhenUsed="0"/>
+    <w:lsdException w:name="Colorful Shading Accent 5" w:semiHidden="0" w:uiPriority="71" w:unhideWhenUsed="0"/>
+    <w:lsdException w:name="Colorful List Accent 5" w:semiHidden="0" w:uiPriority="72" w:unhideWhenUsed="0"/>
+    <w:lsdException w:name="Colorful Grid Accent 5" w:semiHidden="0" w:uiPriority="73" w:unhideWhenUsed="0"/>
+    <w:lsdException w:name="Light Shading Accent 6" w:semiHidden="0" w:uiPriority="60" w:unhideWhenUsed="0"/>
+    <w:lsdException w:name="Light List Accent 6" w:semiHidden="0" w:uiPriority="61" w:unhideWhenUsed="0"/>
+    <w:lsdException w:name="Light Grid Accent 6" w:semiHidden="0" w:uiPriority="62" w:unhideWhenUsed="0"/>
+    <w:lsdException w:name="Medium Shading 1 Accent 6" w:semiHidden="0" w:uiPriority="63" w:unhideWhenUsed="0"/>
+    <w:lsdException w:name="Medium Shading 2 Accent 6" w:semiHidden="0" w:uiPriority="64" w:unhideWhenUsed="0"/>
+    <w:lsdException w:name="Medium List 1 Accent 6" w:semiHidden="0" w:uiPriority="65" w:unhideWhenUsed="0"/>
+    <w:lsdException w:name="Medium List 2 Accent 6" w:semiHidden="0" w:uiPriority="66" w:unhideWhenUsed="0"/>
+    <w:lsdException w:name="Medium Grid 1 Accent 6" w:semiHidden="0" w:uiPriority="67" w:unhideWhenUsed="0"/>
+    <w:lsdException w:name="Medium Grid 2 Accent 6" w:semiHidden="0" w:uiPriority="68" w:unhideWhenUsed="0"/>
+    <w:lsdException w:name="Medium Grid 3 Accent 6" w:semiHidden="0" w:uiPriority="69" w:unhideWhenUsed="0"/>
+    <w:lsdException w:name="Dark List Accent 6" w:semiHidden="0" w:uiPriority="70" w:unhideWhenUsed="0"/>
+    <w:lsdException w:name="Colorful Shading Accent 6" w:semiHidden="0" w:uiPriority="71" w:unhideWhenUsed="0"/>
+    <w:lsdException w:name="Colorful List Accent 6" w:semiHidden="0" w:uiPriority="72" w:unhideWhenUsed="0"/>
+    <w:lsdException w:name="Colorful Grid Accent 6" w:semiHidden="0" w:uiPriority="73" w:unhideWhenUsed="0"/>
+    <w:lsdException w:name="Subtle Emphasis" w:semiHidden="0" w:uiPriority="19" w:unhideWhenUsed="0" w:qFormat="1"/>
+    <w:lsdException w:name="Intense Emphasis" w:semiHidden="0" w:uiPriority="21" w:unhideWhenUsed="0" w:qFormat="1"/>
+    <w:lsdException w:name="Subtle Reference" w:semiHidden="0" w:uiPriority="31" w:unhideWhenUsed="0" w:qFormat="1"/>
+    <w:lsdException w:name="Intense Reference" w:semiHidden="0" w:uiPriority="32" w:unhideWhenUsed="0" w:qFormat="1"/>
+    <w:lsdException w:name="Book Title" w:semiHidden="0" w:uiPriority="33" w:unhideWhenUsed="0" w:qFormat="1"/>
+    <w:lsdException w:name="Bibliography" w:uiPriority="37"/>
+    <w:lsdException w:name="TOC Heading" w:uiPriority="39" w:qFormat="1"/>
+  </w:latentStyles>
+  <w:style w:type="paragraph" w:default="1" w:styleId="Standard">
     <w:name w:val="Normal"/>
     <w:qFormat/>
     <w:pPr>
-      <w:spacing w:before="180" w:after="180"/>
+      <w:suppressAutoHyphens/>
+      <w:spacing w:after="200"/>
     </w:pPr>
-  </w:style>
-  <w:style w:type="paragraph" w:styleId="Compact">
-    <w:name w:val="Compact"/>
-    <w:basedOn w:val="Normal"/>
-    <w:qFormat/>
-    <w:pPr>
-      <w:spacing w:before="36" w:after="36"/>
-    </w:pPr>
-  </w:style>
-  <w:style w:type="paragraph" w:styleId="Title">
-    <w:name w:val="Title"/>
-    <w:basedOn w:val="Normal"/>
-    <w:next w:val="Normal"/>
-    <w:qFormat/>
-    <w:pPr>
-      <w:keepNext/>
-      <w:keepLines/>
-      <w:spacing w:before="480" w:after="240"/>
-      <w:jc w:val="center"/>
-    </w:pPr>
-    <w:rPr>
-      <w:rFonts w:asciiTheme="majorHAnsi" w:eastAsiaTheme="majorEastAsia" w:hAnsiTheme="majorHAnsi" w:cstheme="majorBidi"/>
-      <w:b/>
-      <w:bCs/>
-      <w:color w:val="345A8A" w:themeColor="accent1" w:themeShade="B5"/>
-      <w:sz w:val="36"/>
-      <w:szCs w:val="36"/>
-    </w:rPr>
-  </w:style>
-  <w:style w:type="paragraph" w:styleId="Authors">
-    <w:name w:val="Authors"/>
-    <w:next w:val="Normal"/>
-    <w:qFormat/>
-    <w:pPr>
-      <w:keepNext/>
-      <w:keepLines/>
-      <w:jc w:val="center"/>
-    </w:pPr>
-  </w:style>
-  <w:style w:type="paragraph" w:styleId="Date">
-    <w:name w:val="Date"/>
-    <w:next w:val="Normal"/>
-    <w:qFormat/>
-    <w:pPr>
-      <w:keepNext/>
-      <w:keepLines/>
-      <w:jc w:val="center"/>
-    </w:pPr>
-  </w:style>
-  <w:style w:type="paragraph" w:styleId="Heading1">
-    <w:name w:val="Heading 1"/>
-    <w:basedOn w:val="Normal"/>
-    <w:next w:val="Normal"/>
-    <w:uiPriority w:val="9"/>
-    <w:qFormat/>
-    <w:pPr>
-      <w:keepNext/>
-      <w:keepLines/>
-      <w:spacing w:before="480" w:after="0"/>
-      <w:outlineLvl w:val="0"/>
-    </w:pPr>
-    <w:rPr>
-      <w:rFonts w:asciiTheme="majorHAnsi" w:eastAsiaTheme="majorEastAsia" w:hAnsiTheme="majorHAnsi" w:cstheme="majorBidi"/>
-      <w:b/>
-      <w:bCs/>
-      <w:color w:val="345A8A" w:themeColor="accent1" w:themeShade="B5"/>
-      <w:sz w:val="36"/>
-      <w:szCs w:val="36"/>
-    </w:rPr>
-  </w:style>
-  <w:style w:type="paragraph" w:styleId="Heading2">
-    <w:name w:val="Heading 2"/>
-    <w:basedOn w:val="Normal"/>
-    <w:next w:val="Normal"/>
-    <w:uiPriority w:val="9"/>
-    <w:unhideWhenUsed/>
-    <w:qFormat/>
-    <w:pPr>
-      <w:keepNext/>
-      <w:keepLines/>
-      <w:spacing w:before="200" w:after="0"/>
-      <w:outlineLvl w:val="1"/>
-    </w:pPr>
-    <w:rPr>
-      <w:rFonts w:asciiTheme="majorHAnsi" w:eastAsiaTheme="majorEastAsia" w:hAnsiTheme="majorHAnsi" w:cstheme="majorBidi"/>
-      <w:b/>
-      <w:bCs/>
-      <w:color w:val="4F81BD" w:themeColor="accent1"/>
-      <w:sz w:val="32"/>
-      <w:szCs w:val="32"/>
-    </w:rPr>
-  </w:style>
-  <w:style w:type="paragraph" w:styleId="Heading3">
-    <w:name w:val="Heading 3"/>
-    <w:basedOn w:val="Normal"/>
-    <w:next w:val="Normal"/>
-    <w:uiPriority w:val="9"/>
-    <w:unhideWhenUsed/>
-    <w:qFormat/>
-    <w:pPr>
-      <w:keepNext/>
-      <w:keepLines/>
-      <w:spacing w:before="200" w:after="0"/>
-      <w:outlineLvl w:val="1"/>
-    </w:pPr>
-    <w:rPr>
-      <w:rFonts w:asciiTheme="majorHAnsi" w:eastAsiaTheme="majorEastAsia" w:hAnsiTheme="majorHAnsi" w:cstheme="majorBidi"/>
-      <w:b/>
-      <w:bCs/>
-      <w:color w:val="4F81BD" w:themeColor="accent1"/>
-      <w:sz w:val="28"/>
-      <w:szCs w:val="28"/>
-    </w:rPr>
-  </w:style>
-  <w:style w:type="paragraph" w:styleId="Heading4">
-    <w:name w:val="Heading 4"/>
-    <w:basedOn w:val="Normal"/>
-    <w:next w:val="Normal"/>
-    <w:uiPriority w:val="9"/>
-    <w:unhideWhenUsed/>
-    <w:qFormat/>
-    <w:pPr>
-      <w:keepNext/>
-      <w:keepLines/>
-      <w:spacing w:before="200" w:after="0"/>
-      <w:outlineLvl w:val="1"/>
-    </w:pPr>
-    <w:rPr>
-      <w:rFonts w:asciiTheme="majorHAnsi" w:eastAsiaTheme="majorEastAsia" w:hAnsiTheme="majorHAnsi" w:cstheme="majorBidi"/>
-      <w:b/>
-      <w:bCs/>
-      <w:color w:val="4F81BD" w:themeColor="accent1"/>
-      <w:sz w:val="24"/>
-      <w:szCs w:val="24"/>
-    </w:rPr>
-  </w:style>
-  <w:style w:type="paragraph" w:styleId="Heading5">
-    <w:name w:val="Heading 5"/>
-    <w:basedOn w:val="Normal"/>
-    <w:next w:val="Normal"/>
-    <w:uiPriority w:val="9"/>
-    <w:unhideWhenUsed/>
-    <w:qFormat/>
-    <w:pPr>
-      <w:keepNext/>
-      <w:keepLines/>
-      <w:spacing w:before="200" w:after="0"/>
-      <w:outlineLvl w:val="1"/>
-    </w:pPr>
-    <w:rPr>
-      <w:rFonts w:asciiTheme="majorHAnsi" w:eastAsiaTheme="majorEastAsia" w:hAnsiTheme="majorHAnsi" w:cstheme="majorBidi"/>
-      <w:i/>
-      <w:iCs/>
-      <w:color w:val="4F81BD" w:themeColor="accent1"/>
-      <w:sz w:val="24"/>
-      <w:szCs w:val="24"/>
-    </w:rPr>
-  </w:style>
-  <w:style w:type="paragraph" w:styleId="BlockQuote">
-    <w:name w:val="Block Quote"/>
-    <w:basedOn w:val="Normal"/>
-    <w:next w:val="Normal"/>
-    <w:uiPriority w:val="9"/>
-    <w:unhideWhenUsed/>
-    <w:qFormat/>
-    <w:pPr>
-      <w:spacing w:before="100" w:after="100"/>
-    </w:pPr>
-    <w:rPr>
-      <w:rFonts w:asciiTheme="majorHAnsi" w:eastAsiaTheme="majorEastAsia" w:hAnsiTheme="majorHAnsi" w:cstheme="majorBidi"/>
-      <w:bCs/>
-      <w:sz w:val="20"/>
-      <w:szCs w:val="20"/>
-    </w:rPr>
-  </w:style>
-  <w:style w:type="paragraph" w:styleId="FootnoteText">
-    <w:name w:val="Footnote Text"/>
-    <w:basedOn w:val="Normal"/>
-    <w:next w:val="FootnoteText"/>
-    <w:uiPriority w:val="9"/>
-    <w:unhideWhenUsed/>
-    <w:qFormat/>
-  </w:style>
-  <w:style w:type="character" w:default="1" w:styleId="DefaultParagraphFont">
+    <w:rPr>
+      <w:color w:val="00000A"/>
+    </w:rPr>
+  </w:style>
+  <w:style w:type="character" w:default="1" w:styleId="Absatz-Standardschriftart">
     <w:name w:val="Default Paragraph Font"/>
+    <w:uiPriority w:val="1"/>
     <w:semiHidden/>
     <w:unhideWhenUsed/>
   </w:style>
-  <w:style w:type="table" w:default="1" w:styleId="TableNormal">
+  <w:style w:type="table" w:default="1" w:styleId="NormaleTabelle">
     <w:name w:val="Normal Table"/>
+    <w:uiPriority w:val="99"/>
     <w:semiHidden/>
     <w:unhideWhenUsed/>
-    <w:qFormat/>
     <w:tblPr>
       <w:tblInd w:w="0" w:type="dxa"/>
       <w:tblCellMar>
@@ -500,79 +685,142 @@
       </w:tblCellMar>
     </w:tblPr>
   </w:style>
-  <w:style w:type="paragraph" w:styleId="DefinitionTerm">
-    <w:name w:val="Definition Term"/>
-    <w:basedOn w:val="Normal"/>
-    <w:next w:val="Definition"/>
+  <w:style w:type="numbering" w:default="1" w:styleId="KeineListe">
+    <w:name w:val="No List"/>
+    <w:uiPriority w:val="99"/>
+    <w:semiHidden/>
+    <w:unhideWhenUsed/>
+  </w:style>
+  <w:style w:type="character" w:customStyle="1" w:styleId="SprechblasentextZchn">
+    <w:name w:val="Sprechblasentext Zchn"/>
+    <w:basedOn w:val="Absatz-Standardschriftart"/>
+    <w:link w:val="Sprechblasentext"/>
+    <w:uiPriority w:val="99"/>
+    <w:semiHidden/>
+    <w:rsid w:val="002C194C"/>
+    <w:rPr>
+      <w:rFonts w:ascii="Tahoma" w:hAnsi="Tahoma" w:cs="Tahoma"/>
+      <w:sz w:val="16"/>
+      <w:szCs w:val="16"/>
+    </w:rPr>
+  </w:style>
+  <w:style w:type="character" w:customStyle="1" w:styleId="InternetLink">
+    <w:name w:val="Internet Link"/>
+    <w:basedOn w:val="Absatz-Standardschriftart"/>
+    <w:uiPriority w:val="99"/>
+    <w:unhideWhenUsed/>
+    <w:rsid w:val="003D03E9"/>
+    <w:rPr>
+      <w:color w:val="0000FF"/>
+      <w:u w:val="single"/>
+    </w:rPr>
+  </w:style>
+  <w:style w:type="paragraph" w:customStyle="1" w:styleId="Heading">
+    <w:name w:val="Heading"/>
+    <w:basedOn w:val="Standard"/>
+    <w:next w:val="TextBody"/>
     <w:pPr>
       <w:keepNext/>
-      <w:keepLines/>
-      <w:spacing w:after="0"/>
+      <w:spacing w:before="240" w:after="120"/>
     </w:pPr>
     <w:rPr>
-      <w:b/>
-    </w:rPr>
-  </w:style>
-  <w:style w:type="paragraph" w:styleId="Definition">
-    <w:name w:val="Definition"/>
-    <w:basedOn w:val="Normal"/>
-  </w:style>
-  <w:style w:type="paragraph" w:styleId="BodyText">
-    <w:name w:val="Body Text"/>
-    <w:basedOn w:val="Normal"/>
-    <w:link w:val="BodyTextChar"/>
+      <w:rFonts w:ascii="Liberation Sans" w:eastAsia="WenQuanYi Micro Hei" w:hAnsi="Liberation Sans" w:cs="FreeSans"/>
+      <w:sz w:val="28"/>
+      <w:szCs w:val="28"/>
+    </w:rPr>
+  </w:style>
+  <w:style w:type="paragraph" w:customStyle="1" w:styleId="TextBody">
+    <w:name w:val="Text Body"/>
+    <w:basedOn w:val="Standard"/>
     <w:pPr>
-      <w:spacing w:after="120"/>
+      <w:spacing w:after="140" w:line="288" w:lineRule="auto"/>
     </w:pPr>
   </w:style>
-  <w:style w:type="paragraph" w:styleId="TableCaption">
-    <w:name w:val="Table Caption"/>
-    <w:basedOn w:val="Normal"/>
-    <w:link w:val="BodyTextChar"/>
+  <w:style w:type="paragraph" w:styleId="Liste">
+    <w:name w:val="List"/>
+    <w:basedOn w:val="TextBody"/>
+    <w:rPr>
+      <w:rFonts w:cs="FreeSans"/>
+    </w:rPr>
+  </w:style>
+  <w:style w:type="paragraph" w:styleId="Beschriftung">
+    <w:name w:val="caption"/>
+    <w:basedOn w:val="Standard"/>
     <w:pPr>
-      <w:spacing w:before="0" w:after="120"/>
+      <w:suppressLineNumbers/>
+      <w:spacing w:before="120" w:after="120"/>
     </w:pPr>
     <w:rPr>
+      <w:rFonts w:cs="FreeSans"/>
       <w:i/>
-    </w:rPr>
-  </w:style>
-  <w:style w:type="paragraph" w:styleId="ImageCaption">
-    <w:name w:val="Image Caption"/>
-    <w:basedOn w:val="Normal"/>
-    <w:link w:val="BodyTextChar"/>
+      <w:iCs/>
+      <w:sz w:val="24"/>
+      <w:szCs w:val="24"/>
+    </w:rPr>
+  </w:style>
+  <w:style w:type="paragraph" w:customStyle="1" w:styleId="Index">
+    <w:name w:val="Index"/>
+    <w:basedOn w:val="Standard"/>
     <w:pPr>
-      <w:spacing w:before="0" w:after="120"/>
+      <w:suppressLineNumbers/>
     </w:pPr>
     <w:rPr>
-      <w:i/>
-    </w:rPr>
-  </w:style>
-  <w:style w:type="character" w:customStyle="1" w:styleId="BodyTextChar">
-    <w:name w:val="Body Text Char"/>
-    <w:basedOn w:val="DefaultParagraphFont"/>
-    <w:link w:val="BodyText"/>
-  </w:style>
-  <w:style w:type="character" w:customStyle="1" w:styleId="VerbatimChar">
-    <w:name w:val="Verbatim Char"/>
-    <w:basedOn w:val="BodyTextChar"/>
-    <w:rPr>
-      <w:rFonts w:ascii="Consolas" w:hAnsi="Consolas"/>
-      <w:sz w:val="22"/>
-    </w:rPr>
-  </w:style>
-  <w:style w:type="character" w:customStyle="1" w:styleId="FootnoteRef">
-    <w:name w:val="Footnote Ref"/>
-    <w:basedOn w:val="BodyTextChar"/>
-    <w:rPr>
-      <w:vertAlign w:val="superscript"/>
-    </w:rPr>
-  </w:style>
-  <w:style w:type="character" w:customStyle="1" w:styleId="Link">
-    <w:name w:val="Link"/>
-    <w:basedOn w:val="BodyTextChar"/>
-    <w:rPr>
-      <w:color w:val="4F81BD" w:themeColor="accent1"/>
-    </w:rPr>
+      <w:rFonts w:cs="FreeSans"/>
+    </w:rPr>
+  </w:style>
+  <w:style w:type="paragraph" w:styleId="Sprechblasentext">
+    <w:name w:val="Balloon Text"/>
+    <w:basedOn w:val="Standard"/>
+    <w:link w:val="SprechblasentextZchn"/>
+    <w:uiPriority w:val="99"/>
+    <w:semiHidden/>
+    <w:unhideWhenUsed/>
+    <w:rsid w:val="002C194C"/>
+    <w:pPr>
+      <w:spacing w:after="0" w:line="240" w:lineRule="auto"/>
+    </w:pPr>
+    <w:rPr>
+      <w:rFonts w:ascii="Tahoma" w:hAnsi="Tahoma" w:cs="Tahoma"/>
+      <w:sz w:val="16"/>
+      <w:szCs w:val="16"/>
+    </w:rPr>
+  </w:style>
+  <w:style w:type="paragraph" w:styleId="Listenabsatz">
+    <w:name w:val="List Paragraph"/>
+    <w:basedOn w:val="Standard"/>
+    <w:uiPriority w:val="34"/>
+    <w:qFormat/>
+    <w:rsid w:val="0094720C"/>
+    <w:pPr>
+      <w:ind w:left="720"/>
+      <w:contextualSpacing/>
+    </w:pPr>
+  </w:style>
+  <w:style w:type="table" w:styleId="Tabellenraster">
+    <w:name w:val="Table Grid"/>
+    <w:basedOn w:val="NormaleTabelle"/>
+    <w:uiPriority w:val="59"/>
+    <w:rsid w:val="003C3378"/>
+    <w:pPr>
+      <w:spacing w:line="240" w:lineRule="auto"/>
+    </w:pPr>
+    <w:tblPr>
+      <w:tblInd w:w="0" w:type="dxa"/>
+      <w:tblBorders>
+        <w:top w:val="single" w:sz="4" w:space="0" w:color="auto"/>
+        <w:left w:val="single" w:sz="4" w:space="0" w:color="auto"/>
+        <w:bottom w:val="single" w:sz="4" w:space="0" w:color="auto"/>
+        <w:right w:val="single" w:sz="4" w:space="0" w:color="auto"/>
+        <w:insideH w:val="single" w:sz="4" w:space="0" w:color="auto"/>
+        <w:insideV w:val="single" w:sz="4" w:space="0" w:color="auto"/>
+      </w:tblBorders>
+      <w:tblCellMar>
+        <w:top w:w="0" w:type="dxa"/>
+        <w:left w:w="108" w:type="dxa"/>
+        <w:bottom w:w="0" w:type="dxa"/>
+        <w:right w:w="108" w:type="dxa"/>
+      </w:tblCellMar>
+    </w:tblPr>
   </w:style>
   <w:style w:type="paragraph" w:customStyle="1" w:styleId="SourceCode">
     <w:name w:val="Source Code"/>
@@ -726,7 +974,7 @@
     </a:clrScheme>
     <a:fontScheme name="Office">
       <a:majorFont>
-        <a:latin typeface="Calibri"/>
+        <a:latin typeface="Cambria"/>
         <a:ea typeface=""/>
         <a:cs typeface=""/>
         <a:font script="Jpan" typeface="ＭＳ ゴシック"/>
@@ -758,9 +1006,10 @@
         <a:font script="Mong" typeface="Mongolian Baiti"/>
         <a:font script="Viet" typeface="Times New Roman"/>
         <a:font script="Uigh" typeface="Microsoft Uighur"/>
+        <a:font script="Geor" typeface="Sylfaen"/>
       </a:majorFont>
       <a:minorFont>
-        <a:latin typeface="Cambria"/>
+        <a:latin typeface="Calibri"/>
         <a:ea typeface=""/>
         <a:cs typeface=""/>
         <a:font script="Jpan" typeface="ＭＳ 明朝"/>
@@ -792,6 +1041,7 @@
         <a:font script="Mong" typeface="Mongolian Baiti"/>
         <a:font script="Viet" typeface="Arial"/>
         <a:font script="Uigh" typeface="Microsoft Uighur"/>
+        <a:font script="Geor" typeface="Sylfaen"/>
       </a:minorFont>
     </a:fontScheme>
     <a:fmtScheme name="Office">
@@ -826,16 +1076,20 @@
           <a:gsLst>
             <a:gs pos="0">
               <a:schemeClr val="phClr">
-                <a:tint val="100000"/>
-                <a:shade val="100000"/>
+                <a:shade val="51000"/>
+                <a:satMod val="130000"/>
+              </a:schemeClr>
+            </a:gs>
+            <a:gs pos="80000">
+              <a:schemeClr val="phClr">
+                <a:shade val="93000"/>
                 <a:satMod val="130000"/>
               </a:schemeClr>
             </a:gs>
             <a:gs pos="100000">
               <a:schemeClr val="phClr">
-                <a:tint val="50000"/>
-                <a:shade val="100000"/>
-                <a:satMod val="350000"/>
+                <a:shade val="94000"/>
+                <a:satMod val="135000"/>
               </a:schemeClr>
             </a:gs>
           </a:gsLst>
@@ -957,46 +1211,7 @@
       </a:bgFillStyleLst>
     </a:fmtScheme>
   </a:themeElements>
-  <a:objectDefaults>
-    <a:spDef>
-      <a:spPr/>
-      <a:bodyPr/>
-      <a:lstStyle/>
-      <a:style>
-        <a:lnRef idx="1">
-          <a:schemeClr val="accent1"/>
-        </a:lnRef>
-        <a:fillRef idx="3">
-          <a:schemeClr val="accent1"/>
-        </a:fillRef>
-        <a:effectRef idx="2">
-          <a:schemeClr val="accent1"/>
-        </a:effectRef>
-        <a:fontRef idx="minor">
-          <a:schemeClr val="lt1"/>
-        </a:fontRef>
-      </a:style>
-    </a:spDef>
-    <a:lnDef>
-      <a:spPr/>
-      <a:bodyPr/>
-      <a:lstStyle/>
-      <a:style>
-        <a:lnRef idx="2">
-          <a:schemeClr val="accent1"/>
-        </a:lnRef>
-        <a:fillRef idx="0">
-          <a:schemeClr val="accent1"/>
-        </a:fillRef>
-        <a:effectRef idx="1">
-          <a:schemeClr val="accent1"/>
-        </a:effectRef>
-        <a:fontRef idx="minor">
-          <a:schemeClr val="tx1"/>
-        </a:fontRef>
-      </a:style>
-    </a:lnDef>
-  </a:objectDefaults>
+  <a:objectDefaults/>
   <a:extraClrSchemeLst/>
 </a:theme>
 </file>
</xml_diff>

<commit_message>
changed input options and added defaultt bibtex folder location
</commit_message>
<xml_diff>
--- a/readme.docx
+++ b/readme.docx
@@ -154,23 +154,39 @@
         <w:rPr>
           <w:rStyle w:val="VerbatimChar"/>
         </w:rPr>
-        <w:t xml:space="preserve">&gt;&gt;&gt; python crop_bibtex_file.py -s</w:t>
-      </w:r>
-    </w:p>
-    <w:p>
-      <w:r>
-        <w:t xml:space="preserve">or manually specify the location of this readme file and the bibtex file using</w:t>
-      </w:r>
-    </w:p>
-    <w:p>
-      <w:pPr>
-        <w:pStyle w:val="SourceCode"/>
-      </w:pPr>
+        <w:t xml:space="preserve">&gt;&gt;&gt; python crop_bibtex_file.py</w:t>
+      </w:r>
+    </w:p>
+    <w:p>
+      <w:r>
+        <w:t xml:space="preserve">This will automatically crop the bibtex file located in a folder specified in</w:t>
+      </w:r>
+      <w:r>
+        <w:t xml:space="preserve"> </w:t>
+      </w:r>
       <w:r>
         <w:rPr>
           <w:rStyle w:val="VerbatimChar"/>
         </w:rPr>
-        <w:t xml:space="preserve">&gt;&gt;&gt; python crop_bibtex_file.py readme.md refs/Einsteins_refs.bib</w:t>
+        <w:t xml:space="preserve">default_bibtex_file.txt</w:t>
+      </w:r>
+      <w:r>
+        <w:t xml:space="preserve"> </w:t>
+      </w:r>
+      <w:r>
+        <w:t xml:space="preserve">located in the bibmark folder. If this file does not exist the script searches for bibtex files in the folder</w:t>
+      </w:r>
+      <w:r>
+        <w:t xml:space="preserve"> </w:t>
+      </w:r>
+      <w:r>
+        <w:rPr>
+          <w:rStyle w:val="VerbatimChar"/>
+        </w:rPr>
+        <w:t xml:space="preserve">refs</w:t>
+      </w:r>
+      <w:r>
+        <w:t xml:space="preserve">.</w:t>
       </w:r>
     </w:p>
     <w:p>
@@ -249,7 +265,7 @@
     </w:p>
     <w:p>
       <w:r>
-        <w:t xml:space="preserve">Elco Luijendijk, june 2014</w:t>
+        <w:t xml:space="preserve">Elco Luijendijk, 2014</w:t>
       </w:r>
     </w:p>
     <w:bookmarkStart w:id="25" w:name="references"/>
@@ -327,7 +343,7 @@
 <file path=word/numbering.xml><?xml version="1.0" encoding="utf-8"?>
 <w:numbering xmlns:w="http://schemas.openxmlformats.org/wordprocessingml/2006/main">
   <w:abstractNum w:abstractNumId="0">
-    <w:nsid w:val="e05d07cc"/>
+    <w:nsid w:val="84cd85b2"/>
     <w:multiLevelType w:val="multilevel"/>
     <w:lvl w:ilvl="0">
       <w:numFmt w:val="bullet"/>
@@ -408,7 +424,7 @@
     </w:lvl>
   </w:abstractNum>
   <w:abstractNum w:abstractNumId="2">
-    <w:nsid w:val="cecda201"/>
+    <w:nsid w:val="1c7d94ee"/>
     <w:multiLevelType w:val="multilevel"/>
     <w:lvl w:ilvl="0">
       <w:numFmt w:val="bullet"/>

</xml_diff>